<commit_message>
added event bus and workflows
</commit_message>
<xml_diff>
--- a/Documents/Technical Design.docx
+++ b/Documents/Technical Design.docx
@@ -23,7 +23,13 @@
     <w:p>
       <w:proofErr w:type="spellStart"/>
       <w:r>
-        <w:t>Watchtime</w:t>
+        <w:t>Watch</w:t>
+      </w:r>
+      <w:r>
+        <w:t>T</w:t>
+      </w:r>
+      <w:r>
+        <w:t>ime</w:t>
       </w:r>
       <w:proofErr w:type="spellEnd"/>
       <w:r>
@@ -98,7 +104,7 @@
     </w:p>
     <w:p>
       <w:r>
-        <w:t>I went with event buses mainly because I have already used API gateways for microservice communication before, and messaging buses sound boring because they the result is nearly the same as an API.</w:t>
+        <w:t>I went with event buses mainly because I have already used API gateways for microservice communication before, and messaging buses sound boring because the result is nearly the same as an API.</w:t>
       </w:r>
     </w:p>
     <w:p>
@@ -2584,6 +2590,9 @@
     <w:p>
       <w:pPr>
         <w:pStyle w:val="Caption"/>
+        <w:rPr>
+          <w:noProof/>
+        </w:rPr>
       </w:pPr>
       <w:r>
         <w:t xml:space="preserve">Figure </w:t>
@@ -2611,15 +2620,24 @@
       </w:r>
     </w:p>
     <w:p/>
+    <w:p/>
+    <w:p/>
+    <w:p/>
+    <w:p/>
+    <w:p/>
+    <w:p/>
+    <w:p/>
+    <w:p/>
     <w:p>
       <w:r>
         <w:rPr>
           <w:noProof/>
         </w:rPr>
+        <w:lastRenderedPageBreak/>
         <mc:AlternateContent>
           <mc:Choice Requires="wps">
             <w:drawing>
-              <wp:anchor distT="0" distB="0" distL="114300" distR="114300" simplePos="0" relativeHeight="251660288" behindDoc="0" locked="0" layoutInCell="1" allowOverlap="1" wp14:anchorId="1A43646D" wp14:editId="13812EB0">
+              <wp:anchor distT="0" distB="0" distL="114300" distR="114300" simplePos="0" relativeHeight="251660288" behindDoc="0" locked="0" layoutInCell="1" allowOverlap="1" wp14:anchorId="1A43646D" wp14:editId="6205F10A">
                 <wp:simplePos x="0" y="0"/>
                 <wp:positionH relativeFrom="column">
                   <wp:posOffset>0</wp:posOffset>
@@ -2705,7 +2723,7 @@
                 <v:stroke joinstyle="miter"/>
                 <v:path gradientshapeok="t" o:connecttype="rect"/>
               </v:shapetype>
-              <v:shape id="Text Box 1" o:spid="_x0000_s1026" type="#_x0000_t202" style="position:absolute;margin-left:0;margin-top:302.65pt;width:404.25pt;height:.05pt;z-index:251660288;visibility:visible;mso-wrap-style:square;mso-wrap-distance-left:9pt;mso-wrap-distance-top:0;mso-wrap-distance-right:9pt;mso-wrap-distance-bottom:0;mso-position-horizontal:absolute;mso-position-horizontal-relative:text;mso-position-vertical:absolute;mso-position-vertical-relative:text;v-text-anchor:top" o:gfxdata="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" stroked="f">
+              <v:shape id="Text Box 1" o:spid="_x0000_s1026" type="#_x0000_t202" style="position:absolute;margin-left:0;margin-top:302.65pt;width:404.25pt;height:.05pt;z-index:251660288;visibility:visible;mso-wrap-style:square;mso-wrap-distance-left:9pt;mso-wrap-distance-top:0;mso-wrap-distance-right:9pt;mso-wrap-distance-bottom:0;mso-position-horizontal:absolute;mso-position-horizontal-relative:text;mso-position-vertical:absolute;mso-position-vertical-relative:text;v-text-anchor:top" o:gfxdata="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" stroked="f">
                 <v:textbox style="mso-fit-shape-to-text:t" inset="0,0,0,0">
                   <w:txbxContent>
                     <w:p>
@@ -2735,21 +2753,26 @@
         </mc:AlternateContent>
       </w:r>
       <w:r>
+        <w:t>Figure 2 showcases the highest level of the C4 diagram</w:t>
+      </w:r>
+    </w:p>
+    <w:p>
+      <w:r>
         <w:rPr>
           <w:noProof/>
         </w:rPr>
         <w:drawing>
-          <wp:anchor distT="0" distB="0" distL="114300" distR="114300" simplePos="0" relativeHeight="251658240" behindDoc="0" locked="0" layoutInCell="1" allowOverlap="1" wp14:anchorId="0C6EDF0C" wp14:editId="1DB74A25">
+          <wp:anchor distT="0" distB="0" distL="114300" distR="114300" simplePos="0" relativeHeight="251658240" behindDoc="0" locked="0" layoutInCell="1" allowOverlap="1" wp14:anchorId="0C6EDF0C" wp14:editId="72A54E5F">
             <wp:simplePos x="0" y="0"/>
             <wp:positionH relativeFrom="margin">
-              <wp:align>left</wp:align>
+              <wp:posOffset>-171450</wp:posOffset>
             </wp:positionH>
             <wp:positionV relativeFrom="paragraph">
-              <wp:posOffset>276225</wp:posOffset>
+              <wp:posOffset>0</wp:posOffset>
             </wp:positionV>
             <wp:extent cx="5133975" cy="3510280"/>
             <wp:effectExtent l="0" t="0" r="9525" b="0"/>
-            <wp:wrapNone/>
+            <wp:wrapTopAndBottom/>
             <wp:docPr id="4" name="Picture 4"/>
             <wp:cNvGraphicFramePr>
               <a:graphicFrameLocks xmlns:a="http://schemas.openxmlformats.org/drawingml/2006/main" noChangeAspect="1"/>
@@ -2795,10 +2818,10 @@
           </wp:anchor>
         </w:drawing>
       </w:r>
-      <w:r>
-        <w:t>Figure 2 showcases the highest level of the C4 diagram</w:t>
-      </w:r>
     </w:p>
+    <w:p/>
+    <w:p/>
+    <w:p/>
     <w:p/>
     <w:p/>
     <w:p/>
@@ -2812,6 +2835,7 @@
     <w:p/>
     <w:p>
       <w:r>
+        <w:lastRenderedPageBreak/>
         <w:t xml:space="preserve">Figure 3 showcases the </w:t>
       </w:r>
       <w:proofErr w:type="spellStart"/>

</xml_diff>

<commit_message>
Added basic functionality to the account microservice and connected account microservice to event bus
</commit_message>
<xml_diff>
--- a/Documents/Technical Design.docx
+++ b/Documents/Technical Design.docx
@@ -21,7 +21,6 @@
       </w:r>
     </w:p>
     <w:p>
-      <w:proofErr w:type="spellStart"/>
       <w:r>
         <w:t>Watch</w:t>
       </w:r>
@@ -29,11 +28,7 @@
         <w:t>T</w:t>
       </w:r>
       <w:r>
-        <w:t>ime</w:t>
-      </w:r>
-      <w:proofErr w:type="spellEnd"/>
-      <w:r>
-        <w:t xml:space="preserve"> is a piece of enterprise software, therefore it requires an architecture that supports enterprise software.</w:t>
+        <w:t>ime is a piece of enterprise software, therefore it requires an architecture that supports enterprise software.</w:t>
       </w:r>
     </w:p>
     <w:p>
@@ -2597,27 +2592,14 @@
       <w:r>
         <w:t xml:space="preserve">Figure </w:t>
       </w:r>
-      <w:r>
-        <w:fldChar w:fldCharType="begin"/>
-      </w:r>
-      <w:r>
-        <w:instrText xml:space="preserve"> SEQ Figure \* ARABIC </w:instrText>
-      </w:r>
-      <w:r>
-        <w:fldChar w:fldCharType="separate"/>
-      </w:r>
-      <w:r>
-        <w:rPr>
-          <w:noProof/>
-        </w:rPr>
-        <w:t>1</w:t>
-      </w:r>
-      <w:r>
-        <w:rPr>
-          <w:noProof/>
-        </w:rPr>
-        <w:fldChar w:fldCharType="end"/>
-      </w:r>
+      <w:fldSimple w:instr=" SEQ Figure \* ARABIC ">
+        <w:r>
+          <w:rPr>
+            <w:noProof/>
+          </w:rPr>
+          <w:t>1</w:t>
+        </w:r>
+      </w:fldSimple>
     </w:p>
     <w:p/>
     <w:p/>
@@ -2681,27 +2663,14 @@
                             <w:r>
                               <w:t xml:space="preserve">Figure </w:t>
                             </w:r>
-                            <w:r>
-                              <w:fldChar w:fldCharType="begin"/>
-                            </w:r>
-                            <w:r>
-                              <w:instrText xml:space="preserve"> SEQ Figure \* ARABIC </w:instrText>
-                            </w:r>
-                            <w:r>
-                              <w:fldChar w:fldCharType="separate"/>
-                            </w:r>
-                            <w:r>
-                              <w:rPr>
-                                <w:noProof/>
-                              </w:rPr>
-                              <w:t>2</w:t>
-                            </w:r>
-                            <w:r>
-                              <w:rPr>
-                                <w:noProof/>
-                              </w:rPr>
-                              <w:fldChar w:fldCharType="end"/>
-                            </w:r>
+                            <w:fldSimple w:instr=" SEQ Figure \* ARABIC ">
+                              <w:r>
+                                <w:rPr>
+                                  <w:noProof/>
+                                </w:rPr>
+                                <w:t>2</w:t>
+                              </w:r>
+                            </w:fldSimple>
                           </w:p>
                         </w:txbxContent>
                       </wps:txbx>
@@ -2753,7 +2722,13 @@
         </mc:AlternateContent>
       </w:r>
       <w:r>
-        <w:t>Figure 2 showcases the highest level of the C4 diagram</w:t>
+        <w:t xml:space="preserve">Figure 2 showcases the level </w:t>
+      </w:r>
+      <w:r>
+        <w:t xml:space="preserve">1 </w:t>
+      </w:r>
+      <w:r>
+        <w:t>of the C4 diagram</w:t>
       </w:r>
     </w:p>
     <w:p>
@@ -2838,11 +2813,12 @@
         <w:lastRenderedPageBreak/>
         <w:t xml:space="preserve">Figure 3 showcases the </w:t>
       </w:r>
-      <w:proofErr w:type="spellStart"/>
       <w:r>
-        <w:t>mid level</w:t>
+        <w:t xml:space="preserve">level </w:t>
       </w:r>
-      <w:proofErr w:type="spellEnd"/>
+      <w:r>
+        <w:t>3</w:t>
+      </w:r>
       <w:r>
         <w:t xml:space="preserve"> of a C4 diagram</w:t>
       </w:r>
@@ -2912,27 +2888,14 @@
       <w:r>
         <w:t xml:space="preserve">Figure </w:t>
       </w:r>
-      <w:r>
-        <w:fldChar w:fldCharType="begin"/>
-      </w:r>
-      <w:r>
-        <w:instrText xml:space="preserve"> SEQ Figure \* ARABIC </w:instrText>
-      </w:r>
-      <w:r>
-        <w:fldChar w:fldCharType="separate"/>
-      </w:r>
-      <w:r>
-        <w:rPr>
-          <w:noProof/>
-        </w:rPr>
-        <w:t>3</w:t>
-      </w:r>
-      <w:r>
-        <w:rPr>
-          <w:noProof/>
-        </w:rPr>
-        <w:fldChar w:fldCharType="end"/>
-      </w:r>
+      <w:fldSimple w:instr=" SEQ Figure \* ARABIC ">
+        <w:r>
+          <w:rPr>
+            <w:noProof/>
+          </w:rPr>
+          <w:t>3</w:t>
+        </w:r>
+      </w:fldSimple>
     </w:p>
     <w:sectPr>
       <w:pgSz w:w="12240" w:h="15840"/>

</xml_diff>

<commit_message>
Changed documentation to accomodate the new design
</commit_message>
<xml_diff>
--- a/Documents/Technical Design.docx
+++ b/Documents/Technical Design.docx
@@ -442,7 +442,21 @@
               <w:rPr>
                 <w:rFonts w:ascii="Calibri" w:eastAsia="Times New Roman" w:hAnsi="Calibri" w:cs="Calibri"/>
               </w:rPr>
-              <w:t xml:space="preserve"> I don’t have to see content I don’t like</w:t>
+              <w:t xml:space="preserve"> I </w:t>
+            </w:r>
+            <w:proofErr w:type="gramStart"/>
+            <w:r>
+              <w:rPr>
+                <w:rFonts w:ascii="Calibri" w:eastAsia="Times New Roman" w:hAnsi="Calibri" w:cs="Calibri"/>
+              </w:rPr>
+              <w:t>don’t</w:t>
+            </w:r>
+            <w:proofErr w:type="gramEnd"/>
+            <w:r>
+              <w:rPr>
+                <w:rFonts w:ascii="Calibri" w:eastAsia="Times New Roman" w:hAnsi="Calibri" w:cs="Calibri"/>
+              </w:rPr>
+              <w:t xml:space="preserve"> have to see content I don’t like</w:t>
             </w:r>
           </w:p>
         </w:tc>
@@ -1627,8 +1641,16 @@
               <w:rPr>
                 <w:rFonts w:ascii="Calibri" w:eastAsia="Times New Roman" w:hAnsi="Calibri" w:cs="Calibri"/>
               </w:rPr>
-              <w:t xml:space="preserve"> I can know which videos do well and which don’t</w:t>
-            </w:r>
+              <w:t xml:space="preserve"> I can know which videos do well and which </w:t>
+            </w:r>
+            <w:proofErr w:type="gramStart"/>
+            <w:r>
+              <w:rPr>
+                <w:rFonts w:ascii="Calibri" w:eastAsia="Times New Roman" w:hAnsi="Calibri" w:cs="Calibri"/>
+              </w:rPr>
+              <w:t>don’t</w:t>
+            </w:r>
+            <w:proofErr w:type="gramEnd"/>
           </w:p>
         </w:tc>
       </w:tr>
@@ -2555,7 +2577,7 @@
                     </pic:cNvPicPr>
                   </pic:nvPicPr>
                   <pic:blipFill>
-                    <a:blip r:embed="rId5">
+                    <a:blip r:embed="rId6">
                       <a:extLst>
                         <a:ext uri="{28A0092B-C50C-407E-A947-70E740481C1C}">
                           <a14:useLocalDpi xmlns:a14="http://schemas.microsoft.com/office/drawing/2010/main" val="0"/>
@@ -2597,27 +2619,14 @@
       <w:r>
         <w:t xml:space="preserve">Figure </w:t>
       </w:r>
-      <w:r>
-        <w:fldChar w:fldCharType="begin"/>
-      </w:r>
-      <w:r>
-        <w:instrText xml:space="preserve"> SEQ Figure \* ARABIC </w:instrText>
-      </w:r>
-      <w:r>
-        <w:fldChar w:fldCharType="separate"/>
-      </w:r>
-      <w:r>
-        <w:rPr>
-          <w:noProof/>
-        </w:rPr>
-        <w:t>1</w:t>
-      </w:r>
-      <w:r>
-        <w:rPr>
-          <w:noProof/>
-        </w:rPr>
-        <w:fldChar w:fldCharType="end"/>
-      </w:r>
+      <w:fldSimple w:instr=" SEQ Figure \* ARABIC ">
+        <w:r>
+          <w:rPr>
+            <w:noProof/>
+          </w:rPr>
+          <w:t>1</w:t>
+        </w:r>
+      </w:fldSimple>
     </w:p>
     <w:p/>
     <w:p/>
@@ -2681,27 +2690,14 @@
                             <w:r>
                               <w:t xml:space="preserve">Figure </w:t>
                             </w:r>
-                            <w:r>
-                              <w:fldChar w:fldCharType="begin"/>
-                            </w:r>
-                            <w:r>
-                              <w:instrText xml:space="preserve"> SEQ Figure \* ARABIC </w:instrText>
-                            </w:r>
-                            <w:r>
-                              <w:fldChar w:fldCharType="separate"/>
-                            </w:r>
-                            <w:r>
-                              <w:rPr>
-                                <w:noProof/>
-                              </w:rPr>
-                              <w:t>2</w:t>
-                            </w:r>
-                            <w:r>
-                              <w:rPr>
-                                <w:noProof/>
-                              </w:rPr>
-                              <w:fldChar w:fldCharType="end"/>
-                            </w:r>
+                            <w:fldSimple w:instr=" SEQ Figure \* ARABIC ">
+                              <w:r>
+                                <w:rPr>
+                                  <w:noProof/>
+                                </w:rPr>
+                                <w:t>2</w:t>
+                              </w:r>
+                            </w:fldSimple>
                           </w:p>
                         </w:txbxContent>
                       </wps:txbx>
@@ -2736,27 +2732,14 @@
                       <w:r>
                         <w:t xml:space="preserve">Figure </w:t>
                       </w:r>
-                      <w:r>
-                        <w:fldChar w:fldCharType="begin"/>
-                      </w:r>
-                      <w:r>
-                        <w:instrText xml:space="preserve"> SEQ Figure \* ARABIC </w:instrText>
-                      </w:r>
-                      <w:r>
-                        <w:fldChar w:fldCharType="separate"/>
-                      </w:r>
-                      <w:r>
-                        <w:rPr>
-                          <w:noProof/>
-                        </w:rPr>
-                        <w:t>2</w:t>
-                      </w:r>
-                      <w:r>
-                        <w:rPr>
-                          <w:noProof/>
-                        </w:rPr>
-                        <w:fldChar w:fldCharType="end"/>
-                      </w:r>
+                      <w:fldSimple w:instr=" SEQ Figure \* ARABIC ">
+                        <w:r>
+                          <w:rPr>
+                            <w:noProof/>
+                          </w:rPr>
+                          <w:t>2</w:t>
+                        </w:r>
+                      </w:fldSimple>
                     </w:p>
                   </w:txbxContent>
                 </v:textbox>
@@ -2806,7 +2789,7 @@
                     </pic:cNvPicPr>
                   </pic:nvPicPr>
                   <pic:blipFill>
-                    <a:blip r:embed="rId6">
+                    <a:blip r:embed="rId7">
                       <a:extLst>
                         <a:ext uri="{28A0092B-C50C-407E-A947-70E740481C1C}">
                           <a14:useLocalDpi xmlns:a14="http://schemas.microsoft.com/office/drawing/2010/main" val="0"/>
@@ -2876,10 +2859,10 @@
           <w:noProof/>
         </w:rPr>
         <w:drawing>
-          <wp:inline distT="0" distB="0" distL="0" distR="0" wp14:anchorId="6B5B236E" wp14:editId="49468B06">
-            <wp:extent cx="5934075" cy="3552825"/>
-            <wp:effectExtent l="0" t="0" r="9525" b="9525"/>
-            <wp:docPr id="5" name="Picture 5"/>
+          <wp:inline distT="0" distB="0" distL="0" distR="0" wp14:anchorId="68604F30" wp14:editId="20A7E069">
+            <wp:extent cx="5930265" cy="4142105"/>
+            <wp:effectExtent l="0" t="0" r="0" b="0"/>
+            <wp:docPr id="7" name="Picture 7"/>
             <wp:cNvGraphicFramePr>
               <a:graphicFrameLocks xmlns:a="http://schemas.openxmlformats.org/drawingml/2006/main" noChangeAspect="1"/>
             </wp:cNvGraphicFramePr>
@@ -2887,117 +2870,7 @@
               <a:graphicData uri="http://schemas.openxmlformats.org/drawingml/2006/picture">
                 <pic:pic xmlns:pic="http://schemas.openxmlformats.org/drawingml/2006/picture">
                   <pic:nvPicPr>
-                    <pic:cNvPr id="0" name="Picture 5"/>
-                    <pic:cNvPicPr>
-                      <a:picLocks noChangeAspect="1" noChangeArrowheads="1"/>
-                    </pic:cNvPicPr>
-                  </pic:nvPicPr>
-                  <pic:blipFill>
-                    <a:blip r:embed="rId7">
-                      <a:extLst>
-                        <a:ext uri="{28A0092B-C50C-407E-A947-70E740481C1C}">
-                          <a14:useLocalDpi xmlns:a14="http://schemas.microsoft.com/office/drawing/2010/main" val="0"/>
-                        </a:ext>
-                      </a:extLst>
-                    </a:blip>
-                    <a:srcRect/>
-                    <a:stretch>
-                      <a:fillRect/>
-                    </a:stretch>
-                  </pic:blipFill>
-                  <pic:spPr bwMode="auto">
-                    <a:xfrm>
-                      <a:off x="0" y="0"/>
-                      <a:ext cx="5934075" cy="3552825"/>
-                    </a:xfrm>
-                    <a:prstGeom prst="rect">
-                      <a:avLst/>
-                    </a:prstGeom>
-                    <a:noFill/>
-                    <a:ln>
-                      <a:noFill/>
-                    </a:ln>
-                  </pic:spPr>
-                </pic:pic>
-              </a:graphicData>
-            </a:graphic>
-          </wp:inline>
-        </w:drawing>
-      </w:r>
-    </w:p>
-    <w:p>
-      <w:pPr>
-        <w:pStyle w:val="Caption"/>
-        <w:rPr>
-          <w:noProof/>
-        </w:rPr>
-      </w:pPr>
-      <w:r>
-        <w:t xml:space="preserve">Figure </w:t>
-      </w:r>
-      <w:r>
-        <w:fldChar w:fldCharType="begin"/>
-      </w:r>
-      <w:r>
-        <w:instrText xml:space="preserve"> SEQ Figure \* ARABIC </w:instrText>
-      </w:r>
-      <w:r>
-        <w:fldChar w:fldCharType="separate"/>
-      </w:r>
-      <w:r>
-        <w:rPr>
-          <w:noProof/>
-        </w:rPr>
-        <w:t>3</w:t>
-      </w:r>
-      <w:r>
-        <w:rPr>
-          <w:noProof/>
-        </w:rPr>
-        <w:fldChar w:fldCharType="end"/>
-      </w:r>
-    </w:p>
-    <w:p/>
-    <w:p/>
-    <w:p/>
-    <w:p/>
-    <w:p/>
-    <w:p/>
-    <w:p/>
-    <w:p/>
-    <w:p/>
-    <w:p/>
-    <w:p/>
-    <w:p/>
-    <w:p/>
-    <w:p/>
-    <w:p>
-      <w:r>
-        <w:lastRenderedPageBreak/>
-        <w:t>Figure 4 shows the level 3 of the C4 diagram</w:t>
-      </w:r>
-    </w:p>
-    <w:p>
-      <w:pPr>
-        <w:keepNext/>
-      </w:pPr>
-      <w:r>
-        <w:rPr>
-          <w:noProof/>
-        </w:rPr>
-        <w:drawing>
-          <wp:inline distT="0" distB="0" distL="0" distR="0" wp14:anchorId="176C832C" wp14:editId="4B266D05">
-            <wp:extent cx="6556591" cy="4093845"/>
-            <wp:effectExtent l="0" t="0" r="0" b="1905"/>
-            <wp:docPr id="3" name="Picture 3"/>
-            <wp:cNvGraphicFramePr>
-              <a:graphicFrameLocks xmlns:a="http://schemas.openxmlformats.org/drawingml/2006/main" noChangeAspect="1"/>
-            </wp:cNvGraphicFramePr>
-            <a:graphic xmlns:a="http://schemas.openxmlformats.org/drawingml/2006/main">
-              <a:graphicData uri="http://schemas.openxmlformats.org/drawingml/2006/picture">
-                <pic:pic xmlns:pic="http://schemas.openxmlformats.org/drawingml/2006/picture">
-                  <pic:nvPicPr>
-                    <pic:cNvPr id="0" name="Picture 1"/>
+                    <pic:cNvPr id="0" name="Picture 2"/>
                     <pic:cNvPicPr>
                       <a:picLocks noChangeAspect="1" noChangeArrowheads="1"/>
                     </pic:cNvPicPr>
@@ -3018,7 +2891,7 @@
                   <pic:spPr bwMode="auto">
                     <a:xfrm>
                       <a:off x="0" y="0"/>
-                      <a:ext cx="6570104" cy="4102283"/>
+                      <a:ext cx="5930265" cy="4142105"/>
                     </a:xfrm>
                     <a:prstGeom prst="rect">
                       <a:avLst/>
@@ -3038,6 +2911,9 @@
     <w:p>
       <w:pPr>
         <w:pStyle w:val="Caption"/>
+        <w:rPr>
+          <w:noProof/>
+        </w:rPr>
       </w:pPr>
       <w:r>
         <w:t xml:space="preserve">Figure </w:t>
@@ -3047,9 +2923,115 @@
           <w:rPr>
             <w:noProof/>
           </w:rPr>
-          <w:t>4</w:t>
+          <w:t>3</w:t>
         </w:r>
       </w:fldSimple>
+    </w:p>
+    <w:p/>
+    <w:p/>
+    <w:p/>
+    <w:p/>
+    <w:p/>
+    <w:p/>
+    <w:p/>
+    <w:p/>
+    <w:p/>
+    <w:p/>
+    <w:p/>
+    <w:p/>
+    <w:p/>
+    <w:p/>
+    <w:p>
+      <w:r>
+        <w:t>Figure 4 shows the level 3 of the C4 diagram</w:t>
+      </w:r>
+    </w:p>
+    <w:p>
+      <w:pPr>
+        <w:keepNext/>
+      </w:pPr>
+      <w:r>
+        <w:rPr>
+          <w:noProof/>
+        </w:rPr>
+        <w:drawing>
+          <wp:inline distT="0" distB="0" distL="0" distR="0" wp14:anchorId="1E6A4A98" wp14:editId="331EA623">
+            <wp:extent cx="5930265" cy="4599305"/>
+            <wp:effectExtent l="0" t="0" r="0" b="0"/>
+            <wp:docPr id="6" name="Picture 6"/>
+            <wp:cNvGraphicFramePr>
+              <a:graphicFrameLocks xmlns:a="http://schemas.openxmlformats.org/drawingml/2006/main" noChangeAspect="1"/>
+            </wp:cNvGraphicFramePr>
+            <a:graphic xmlns:a="http://schemas.openxmlformats.org/drawingml/2006/main">
+              <a:graphicData uri="http://schemas.openxmlformats.org/drawingml/2006/picture">
+                <pic:pic xmlns:pic="http://schemas.openxmlformats.org/drawingml/2006/picture">
+                  <pic:nvPicPr>
+                    <pic:cNvPr id="0" name="Picture 1"/>
+                    <pic:cNvPicPr>
+                      <a:picLocks noChangeAspect="1" noChangeArrowheads="1"/>
+                    </pic:cNvPicPr>
+                  </pic:nvPicPr>
+                  <pic:blipFill>
+                    <a:blip r:embed="rId9" cstate="print">
+                      <a:extLst>
+                        <a:ext uri="{28A0092B-C50C-407E-A947-70E740481C1C}">
+                          <a14:useLocalDpi xmlns:a14="http://schemas.microsoft.com/office/drawing/2010/main" val="0"/>
+                        </a:ext>
+                      </a:extLst>
+                    </a:blip>
+                    <a:srcRect/>
+                    <a:stretch>
+                      <a:fillRect/>
+                    </a:stretch>
+                  </pic:blipFill>
+                  <pic:spPr bwMode="auto">
+                    <a:xfrm>
+                      <a:off x="0" y="0"/>
+                      <a:ext cx="5930265" cy="4599305"/>
+                    </a:xfrm>
+                    <a:prstGeom prst="rect">
+                      <a:avLst/>
+                    </a:prstGeom>
+                    <a:noFill/>
+                    <a:ln>
+                      <a:noFill/>
+                    </a:ln>
+                  </pic:spPr>
+                </pic:pic>
+              </a:graphicData>
+            </a:graphic>
+          </wp:inline>
+        </w:drawing>
+      </w:r>
+    </w:p>
+    <w:p>
+      <w:pPr>
+        <w:pStyle w:val="Caption"/>
+      </w:pPr>
+      <w:r>
+        <w:t xml:space="preserve">Figure </w:t>
+      </w:r>
+      <w:r>
+        <w:fldChar w:fldCharType="begin"/>
+      </w:r>
+      <w:r>
+        <w:instrText xml:space="preserve"> SEQ Figure \* ARABIC </w:instrText>
+      </w:r>
+      <w:r>
+        <w:fldChar w:fldCharType="separate"/>
+      </w:r>
+      <w:r>
+        <w:rPr>
+          <w:noProof/>
+        </w:rPr>
+        <w:t>4</w:t>
+      </w:r>
+      <w:r>
+        <w:rPr>
+          <w:noProof/>
+        </w:rPr>
+        <w:fldChar w:fldCharType="end"/>
+      </w:r>
     </w:p>
     <w:sectPr>
       <w:pgSz w:w="12240" w:h="15840"/>
@@ -4215,4 +4197,16 @@
     </a:ext>
   </a:extLst>
 </a:theme>
+</file>
+
+<file path=customXml/item1.xml><?xml version="1.0" encoding="utf-8"?>
+<b:Sources xmlns:b="http://schemas.openxmlformats.org/officeDocument/2006/bibliography" xmlns="http://schemas.openxmlformats.org/officeDocument/2006/bibliography" SelectedStyle="\APASixthEditionOfficeOnline.xsl" StyleName="APA" Version="6"/>
+</file>
+
+<file path=customXml/itemProps1.xml><?xml version="1.0" encoding="utf-8"?>
+<ds:datastoreItem xmlns:ds="http://schemas.openxmlformats.org/officeDocument/2006/customXml" ds:itemID="{7F907285-BDA4-4018-8F1D-05C4DC41BE97}">
+  <ds:schemaRefs>
+    <ds:schemaRef ds:uri="http://schemas.openxmlformats.org/officeDocument/2006/bibliography"/>
+  </ds:schemaRefs>
+</ds:datastoreItem>
 </file>
</xml_diff>